<commit_message>
add file whilekelipatan dan mengubah tipe data average menjadi float
</commit_message>
<xml_diff>
--- a/Pt 7/Jobsheet 7 - 2341720049_Hikmah Aldrin A_14_1F.docx
+++ b/Pt 7/Jobsheet 7 - 2341720049_Hikmah Aldrin A_14_1F.docx
@@ -448,6 +448,500 @@
     <w:p/>
     <w:p/>
     <w:p/>
+    <w:p>
+      <w:pPr>
+        <w:rPr>
+          <w:rFonts w:ascii="Times New Roman" w:hAnsi="Times New Roman" w:cs="Times New Roman"/>
+          <w:b/>
+          <w:bCs/>
+          <w:sz w:val="24"/>
+          <w:szCs w:val="24"/>
+        </w:rPr>
+      </w:pPr>
+      <w:r>
+        <w:rPr>
+          <w:rFonts w:ascii="Times New Roman" w:hAnsi="Times New Roman" w:cs="Times New Roman"/>
+          <w:b/>
+          <w:bCs/>
+          <w:sz w:val="24"/>
+          <w:szCs w:val="24"/>
+        </w:rPr>
+        <w:lastRenderedPageBreak/>
+        <w:t>2.1 Percobaan 1: Menghitung Bilangan Kelipatan Menggunakan FOR</w:t>
+      </w:r>
+    </w:p>
+    <w:p>
+      <w:pPr>
+        <w:rPr>
+          <w:rFonts w:ascii="Times New Roman" w:hAnsi="Times New Roman" w:cs="Times New Roman"/>
+          <w:sz w:val="24"/>
+          <w:szCs w:val="24"/>
+        </w:rPr>
+      </w:pPr>
+      <w:r>
+        <w:rPr>
+          <w:rFonts w:ascii="Times New Roman" w:hAnsi="Times New Roman" w:cs="Times New Roman"/>
+          <w:sz w:val="24"/>
+          <w:szCs w:val="24"/>
+        </w:rPr>
+        <w:t xml:space="preserve">Hasil </w:t>
+      </w:r>
+      <w:r>
+        <w:rPr>
+          <w:rFonts w:ascii="Times New Roman" w:hAnsi="Times New Roman" w:cs="Times New Roman"/>
+          <w:sz w:val="24"/>
+          <w:szCs w:val="24"/>
+        </w:rPr>
+        <w:drawing>
+          <wp:inline distT="0" distB="0" distL="0" distR="0" wp14:anchorId="1CBFC298" wp14:editId="0398F06D">
+            <wp:extent cx="4382112" cy="800212"/>
+            <wp:effectExtent l="0" t="0" r="0" b="0"/>
+            <wp:docPr id="2" name="Picture 2"/>
+            <wp:cNvGraphicFramePr>
+              <a:graphicFrameLocks xmlns:a="http://schemas.openxmlformats.org/drawingml/2006/main" noChangeAspect="1"/>
+            </wp:cNvGraphicFramePr>
+            <a:graphic xmlns:a="http://schemas.openxmlformats.org/drawingml/2006/main">
+              <a:graphicData uri="http://schemas.openxmlformats.org/drawingml/2006/picture">
+                <pic:pic xmlns:pic="http://schemas.openxmlformats.org/drawingml/2006/picture">
+                  <pic:nvPicPr>
+                    <pic:cNvPr id="1" name=""/>
+                    <pic:cNvPicPr/>
+                  </pic:nvPicPr>
+                  <pic:blipFill>
+                    <a:blip r:embed="rId7"/>
+                    <a:stretch>
+                      <a:fillRect/>
+                    </a:stretch>
+                  </pic:blipFill>
+                  <pic:spPr>
+                    <a:xfrm>
+                      <a:off x="0" y="0"/>
+                      <a:ext cx="4382112" cy="800212"/>
+                    </a:xfrm>
+                    <a:prstGeom prst="rect">
+                      <a:avLst/>
+                    </a:prstGeom>
+                  </pic:spPr>
+                </pic:pic>
+              </a:graphicData>
+            </a:graphic>
+          </wp:inline>
+        </w:drawing>
+      </w:r>
+    </w:p>
+    <w:p>
+      <w:pPr>
+        <w:rPr>
+          <w:rFonts w:ascii="Times New Roman" w:hAnsi="Times New Roman" w:cs="Times New Roman"/>
+          <w:sz w:val="24"/>
+          <w:szCs w:val="24"/>
+        </w:rPr>
+      </w:pPr>
+      <w:r>
+        <w:rPr>
+          <w:rFonts w:ascii="Times New Roman" w:hAnsi="Times New Roman" w:cs="Times New Roman"/>
+          <w:sz w:val="24"/>
+          <w:szCs w:val="24"/>
+        </w:rPr>
+        <w:t>Bukti commit</w:t>
+      </w:r>
+    </w:p>
+    <w:p>
+      <w:pPr>
+        <w:rPr>
+          <w:rFonts w:ascii="Times New Roman" w:hAnsi="Times New Roman" w:cs="Times New Roman"/>
+          <w:sz w:val="24"/>
+          <w:szCs w:val="24"/>
+        </w:rPr>
+      </w:pPr>
+      <w:r>
+        <w:rPr>
+          <w:noProof/>
+        </w:rPr>
+        <w:drawing>
+          <wp:inline distT="0" distB="0" distL="0" distR="0" wp14:anchorId="3E9D2567" wp14:editId="708EB7D9">
+            <wp:extent cx="5731510" cy="3222625"/>
+            <wp:effectExtent l="0" t="0" r="2540" b="0"/>
+            <wp:docPr id="3" name="Picture 3"/>
+            <wp:cNvGraphicFramePr>
+              <a:graphicFrameLocks xmlns:a="http://schemas.openxmlformats.org/drawingml/2006/main" noChangeAspect="1"/>
+            </wp:cNvGraphicFramePr>
+            <a:graphic xmlns:a="http://schemas.openxmlformats.org/drawingml/2006/main">
+              <a:graphicData uri="http://schemas.openxmlformats.org/drawingml/2006/picture">
+                <pic:pic xmlns:pic="http://schemas.openxmlformats.org/drawingml/2006/picture">
+                  <pic:nvPicPr>
+                    <pic:cNvPr id="1" name=""/>
+                    <pic:cNvPicPr/>
+                  </pic:nvPicPr>
+                  <pic:blipFill>
+                    <a:blip r:embed="rId8"/>
+                    <a:stretch>
+                      <a:fillRect/>
+                    </a:stretch>
+                  </pic:blipFill>
+                  <pic:spPr>
+                    <a:xfrm>
+                      <a:off x="0" y="0"/>
+                      <a:ext cx="5731510" cy="3222625"/>
+                    </a:xfrm>
+                    <a:prstGeom prst="rect">
+                      <a:avLst/>
+                    </a:prstGeom>
+                  </pic:spPr>
+                </pic:pic>
+              </a:graphicData>
+            </a:graphic>
+          </wp:inline>
+        </w:drawing>
+      </w:r>
+    </w:p>
+    <w:p>
+      <w:pPr>
+        <w:rPr>
+          <w:rFonts w:ascii="Times New Roman" w:hAnsi="Times New Roman" w:cs="Times New Roman"/>
+          <w:b/>
+          <w:bCs/>
+          <w:sz w:val="24"/>
+          <w:szCs w:val="24"/>
+        </w:rPr>
+      </w:pPr>
+    </w:p>
+    <w:p>
+      <w:pPr>
+        <w:rPr>
+          <w:rFonts w:ascii="Times New Roman" w:hAnsi="Times New Roman" w:cs="Times New Roman"/>
+          <w:b/>
+          <w:bCs/>
+          <w:sz w:val="24"/>
+          <w:szCs w:val="24"/>
+        </w:rPr>
+      </w:pPr>
+      <w:r>
+        <w:rPr>
+          <w:rFonts w:ascii="Times New Roman" w:hAnsi="Times New Roman" w:cs="Times New Roman"/>
+          <w:b/>
+          <w:bCs/>
+          <w:sz w:val="24"/>
+          <w:szCs w:val="24"/>
+        </w:rPr>
+        <w:t>Pertanyaan</w:t>
+      </w:r>
+    </w:p>
+    <w:p>
+      <w:pPr>
+        <w:rPr>
+          <w:rFonts w:ascii="Times New Roman" w:hAnsi="Times New Roman" w:cs="Times New Roman"/>
+          <w:sz w:val="24"/>
+          <w:szCs w:val="24"/>
+        </w:rPr>
+      </w:pPr>
+      <w:r>
+        <w:rPr>
+          <w:rFonts w:ascii="Times New Roman" w:hAnsi="Times New Roman" w:cs="Times New Roman"/>
+          <w:sz w:val="24"/>
+          <w:szCs w:val="24"/>
+        </w:rPr>
+        <w:t>1. Terdapat tiga komponen perulangan pada sintaks FOR. Berdasarkan Percobaan 1</w:t>
+      </w:r>
+    </w:p>
+    <w:p>
+      <w:pPr>
+        <w:rPr>
+          <w:rFonts w:ascii="Times New Roman" w:hAnsi="Times New Roman" w:cs="Times New Roman"/>
+          <w:sz w:val="24"/>
+          <w:szCs w:val="24"/>
+        </w:rPr>
+      </w:pPr>
+      <w:r>
+        <w:rPr>
+          <w:rFonts w:ascii="Times New Roman" w:hAnsi="Times New Roman" w:cs="Times New Roman"/>
+          <w:sz w:val="24"/>
+          <w:szCs w:val="24"/>
+        </w:rPr>
+        <w:t>tersebut, sebutkan dan tunjukkan masing-masing komponen perulangan FOR pada kode</w:t>
+      </w:r>
+    </w:p>
+    <w:p>
+      <w:pPr>
+        <w:rPr>
+          <w:rFonts w:ascii="Times New Roman" w:hAnsi="Times New Roman" w:cs="Times New Roman"/>
+          <w:sz w:val="24"/>
+          <w:szCs w:val="24"/>
+        </w:rPr>
+      </w:pPr>
+      <w:r>
+        <w:rPr>
+          <w:rFonts w:ascii="Times New Roman" w:hAnsi="Times New Roman" w:cs="Times New Roman"/>
+          <w:sz w:val="24"/>
+          <w:szCs w:val="24"/>
+        </w:rPr>
+        <w:t>program yang telah dibuat!</w:t>
+      </w:r>
+    </w:p>
+    <w:p>
+      <w:pPr>
+        <w:rPr>
+          <w:rFonts w:ascii="Times New Roman" w:hAnsi="Times New Roman" w:cs="Times New Roman"/>
+          <w:b/>
+          <w:bCs/>
+          <w:sz w:val="24"/>
+          <w:szCs w:val="24"/>
+        </w:rPr>
+      </w:pPr>
+      <w:proofErr w:type="gramStart"/>
+      <w:r>
+        <w:rPr>
+          <w:rFonts w:ascii="Times New Roman" w:hAnsi="Times New Roman" w:cs="Times New Roman"/>
+          <w:b/>
+          <w:bCs/>
+          <w:sz w:val="24"/>
+          <w:szCs w:val="24"/>
+        </w:rPr>
+        <w:t>Jawab :</w:t>
+      </w:r>
+      <w:proofErr w:type="gramEnd"/>
+    </w:p>
+    <w:p>
+      <w:pPr>
+        <w:numPr>
+          <w:ilvl w:val="0"/>
+          <w:numId w:val="3"/>
+        </w:numPr>
+        <w:rPr>
+          <w:rFonts w:ascii="Times New Roman" w:hAnsi="Times New Roman" w:cs="Times New Roman"/>
+          <w:sz w:val="24"/>
+          <w:szCs w:val="24"/>
+        </w:rPr>
+      </w:pPr>
+      <w:r>
+        <w:rPr>
+          <w:rFonts w:ascii="Times New Roman" w:hAnsi="Times New Roman" w:cs="Times New Roman"/>
+          <w:sz w:val="24"/>
+          <w:szCs w:val="24"/>
+        </w:rPr>
+        <w:t>Int I = 1 merupakan deklarasi untuk variable i.</w:t>
+      </w:r>
+    </w:p>
+    <w:p>
+      <w:pPr>
+        <w:numPr>
+          <w:ilvl w:val="0"/>
+          <w:numId w:val="3"/>
+        </w:numPr>
+        <w:rPr>
+          <w:rFonts w:ascii="Times New Roman" w:hAnsi="Times New Roman" w:cs="Times New Roman"/>
+          <w:sz w:val="24"/>
+          <w:szCs w:val="24"/>
+        </w:rPr>
+      </w:pPr>
+      <w:r>
+        <w:rPr>
+          <w:rFonts w:ascii="Times New Roman" w:hAnsi="Times New Roman" w:cs="Times New Roman"/>
+          <w:sz w:val="24"/>
+          <w:szCs w:val="24"/>
+        </w:rPr>
+        <w:t xml:space="preserve">I &lt;= 50 merupakan conditional/pengkondisian yaitu ketika perulangan bernilai benar, maka akan melakukan statement yang sama sampai akhirnya bernilai </w:t>
+      </w:r>
+      <w:proofErr w:type="gramStart"/>
+      <w:r>
+        <w:rPr>
+          <w:rFonts w:ascii="Times New Roman" w:hAnsi="Times New Roman" w:cs="Times New Roman"/>
+          <w:sz w:val="24"/>
+          <w:szCs w:val="24"/>
+        </w:rPr>
+        <w:t>false.(</w:t>
+      </w:r>
+      <w:proofErr w:type="gramEnd"/>
+      <w:r>
+        <w:rPr>
+          <w:rFonts w:ascii="Times New Roman" w:hAnsi="Times New Roman" w:cs="Times New Roman"/>
+          <w:sz w:val="24"/>
+          <w:szCs w:val="24"/>
+        </w:rPr>
+        <w:t>batas perulangan)</w:t>
+      </w:r>
+    </w:p>
+    <w:p>
+      <w:pPr>
+        <w:numPr>
+          <w:ilvl w:val="0"/>
+          <w:numId w:val="3"/>
+        </w:numPr>
+        <w:rPr>
+          <w:rFonts w:ascii="Times New Roman" w:hAnsi="Times New Roman" w:cs="Times New Roman"/>
+          <w:sz w:val="24"/>
+          <w:szCs w:val="24"/>
+        </w:rPr>
+      </w:pPr>
+      <w:r>
+        <w:rPr>
+          <w:rFonts w:ascii="Times New Roman" w:hAnsi="Times New Roman" w:cs="Times New Roman"/>
+          <w:sz w:val="24"/>
+          <w:szCs w:val="24"/>
+        </w:rPr>
+        <w:t>I++ merupakan increment(update)</w:t>
+      </w:r>
+    </w:p>
+    <w:p>
+      <w:pPr>
+        <w:rPr>
+          <w:rFonts w:ascii="Times New Roman" w:hAnsi="Times New Roman" w:cs="Times New Roman"/>
+          <w:sz w:val="24"/>
+          <w:szCs w:val="24"/>
+        </w:rPr>
+      </w:pPr>
+    </w:p>
+    <w:p>
+      <w:pPr>
+        <w:rPr>
+          <w:rFonts w:ascii="Times New Roman" w:hAnsi="Times New Roman" w:cs="Times New Roman"/>
+          <w:sz w:val="24"/>
+          <w:szCs w:val="24"/>
+        </w:rPr>
+      </w:pPr>
+      <w:r>
+        <w:rPr>
+          <w:rFonts w:ascii="Times New Roman" w:hAnsi="Times New Roman" w:cs="Times New Roman"/>
+          <w:sz w:val="24"/>
+          <w:szCs w:val="24"/>
+        </w:rPr>
+        <w:t>2. Jelaskan alur kerja dari potongan kode program berikut!</w:t>
+      </w:r>
+    </w:p>
+    <w:p>
+      <w:pPr>
+        <w:rPr>
+          <w:rFonts w:ascii="Times New Roman" w:hAnsi="Times New Roman" w:cs="Times New Roman"/>
+          <w:b/>
+          <w:bCs/>
+          <w:sz w:val="24"/>
+          <w:szCs w:val="24"/>
+        </w:rPr>
+      </w:pPr>
+      <w:r>
+        <w:rPr>
+          <w:rFonts w:ascii="Times New Roman" w:hAnsi="Times New Roman" w:cs="Times New Roman"/>
+          <w:b/>
+          <w:bCs/>
+          <w:sz w:val="24"/>
+          <w:szCs w:val="24"/>
+        </w:rPr>
+        <w:t xml:space="preserve">Jawab: </w:t>
+      </w:r>
+    </w:p>
+    <w:p>
+      <w:pPr>
+        <w:rPr>
+          <w:rFonts w:ascii="Times New Roman" w:hAnsi="Times New Roman" w:cs="Times New Roman"/>
+          <w:sz w:val="24"/>
+          <w:szCs w:val="24"/>
+        </w:rPr>
+      </w:pPr>
+    </w:p>
+    <w:p>
+      <w:pPr>
+        <w:rPr>
+          <w:rFonts w:ascii="Times New Roman" w:hAnsi="Times New Roman" w:cs="Times New Roman"/>
+          <w:sz w:val="24"/>
+          <w:szCs w:val="24"/>
+        </w:rPr>
+      </w:pPr>
+      <w:r>
+        <w:rPr>
+          <w:rFonts w:ascii="Times New Roman" w:hAnsi="Times New Roman" w:cs="Times New Roman"/>
+          <w:sz w:val="24"/>
+          <w:szCs w:val="24"/>
+        </w:rPr>
+        <w:t>3. Modifikasi kode program yang telah dibuat dengan menambahkan variabel baru untuk</w:t>
+      </w:r>
+    </w:p>
+    <w:p>
+      <w:pPr>
+        <w:rPr>
+          <w:rFonts w:ascii="Times New Roman" w:hAnsi="Times New Roman" w:cs="Times New Roman"/>
+          <w:sz w:val="24"/>
+          <w:szCs w:val="24"/>
+        </w:rPr>
+      </w:pPr>
+      <w:r>
+        <w:rPr>
+          <w:rFonts w:ascii="Times New Roman" w:hAnsi="Times New Roman" w:cs="Times New Roman"/>
+          <w:sz w:val="24"/>
+          <w:szCs w:val="24"/>
+        </w:rPr>
+        <w:t>menghitung rata-rata dari seluruh bilangan kelipatan yang ditentukan! Push dan commit</w:t>
+      </w:r>
+    </w:p>
+    <w:p>
+      <w:pPr>
+        <w:rPr>
+          <w:rFonts w:ascii="Times New Roman" w:hAnsi="Times New Roman" w:cs="Times New Roman"/>
+          <w:sz w:val="24"/>
+          <w:szCs w:val="24"/>
+        </w:rPr>
+      </w:pPr>
+      <w:r>
+        <w:rPr>
+          <w:rFonts w:ascii="Times New Roman" w:hAnsi="Times New Roman" w:cs="Times New Roman"/>
+          <w:sz w:val="24"/>
+          <w:szCs w:val="24"/>
+        </w:rPr>
+        <w:t>kode program ke github.</w:t>
+      </w:r>
+    </w:p>
+    <w:p>
+      <w:pPr>
+        <w:rPr>
+          <w:rFonts w:ascii="Times New Roman" w:hAnsi="Times New Roman" w:cs="Times New Roman"/>
+          <w:sz w:val="24"/>
+          <w:szCs w:val="24"/>
+        </w:rPr>
+      </w:pPr>
+      <w:r>
+        <w:rPr>
+          <w:rFonts w:ascii="Times New Roman" w:hAnsi="Times New Roman" w:cs="Times New Roman"/>
+          <w:sz w:val="24"/>
+          <w:szCs w:val="24"/>
+        </w:rPr>
+        <w:t>4. Buatlah file baru dengan nama WhileKelipatanNoAbsen.java. Buatlah kode program</w:t>
+      </w:r>
+    </w:p>
+    <w:p>
+      <w:pPr>
+        <w:rPr>
+          <w:rFonts w:ascii="Times New Roman" w:hAnsi="Times New Roman" w:cs="Times New Roman"/>
+          <w:sz w:val="24"/>
+          <w:szCs w:val="24"/>
+        </w:rPr>
+      </w:pPr>
+      <w:r>
+        <w:rPr>
+          <w:rFonts w:ascii="Times New Roman" w:hAnsi="Times New Roman" w:cs="Times New Roman"/>
+          <w:sz w:val="24"/>
+          <w:szCs w:val="24"/>
+        </w:rPr>
+        <w:t>dengan tujuan serupa tetapi menggunakan WHILE. Push dan commit kode program ke</w:t>
+      </w:r>
+    </w:p>
+    <w:p>
+      <w:pPr>
+        <w:rPr>
+          <w:rFonts w:ascii="Times New Roman" w:hAnsi="Times New Roman" w:cs="Times New Roman"/>
+          <w:sz w:val="24"/>
+          <w:szCs w:val="24"/>
+        </w:rPr>
+      </w:pPr>
+      <w:r>
+        <w:rPr>
+          <w:rFonts w:ascii="Times New Roman" w:hAnsi="Times New Roman" w:cs="Times New Roman"/>
+          <w:sz w:val="24"/>
+          <w:szCs w:val="24"/>
+        </w:rPr>
+        <w:t>github.</w:t>
+      </w:r>
+    </w:p>
+    <w:p/>
+    <w:p/>
     <w:sectPr>
       <w:pgSz w:w="11906" w:h="16838"/>
       <w:pgMar w:top="1440" w:right="1440" w:bottom="1440" w:left="1440" w:header="708" w:footer="708" w:gutter="0"/>
@@ -461,6 +955,119 @@
 <file path=word/numbering.xml><?xml version="1.0" encoding="utf-8"?>
 <w:numbering xmlns:wpc="http://schemas.microsoft.com/office/word/2010/wordprocessingCanvas" xmlns:cx="http://schemas.microsoft.com/office/drawing/2014/chartex" xmlns:cx1="http://schemas.microsoft.com/office/drawing/2015/9/8/chartex" xmlns:cx2="http://schemas.microsoft.com/office/drawing/2015/10/21/chartex" xmlns:cx3="http://schemas.microsoft.com/office/drawing/2016/5/9/chartex" xmlns:cx4="http://schemas.microsoft.com/office/drawing/2016/5/10/chartex" xmlns:cx5="http://schemas.microsoft.com/office/drawing/2016/5/11/chartex" xmlns:cx6="http://schemas.microsoft.com/office/drawing/2016/5/12/chartex" xmlns:cx7="http://schemas.microsoft.com/office/drawing/2016/5/13/chartex" xmlns:cx8="http://schemas.microsoft.com/office/drawing/2016/5/14/chartex" xmlns:mc="http://schemas.openxmlformats.org/markup-compatibility/2006" xmlns:aink="http://schemas.microsoft.com/office/drawing/2016/ink" xmlns:am3d="http://schemas.microsoft.com/office/drawing/2017/model3d" xmlns:o="urn:schemas-microsoft-com:office:office" xmlns:r="http://schemas.openxmlformats.org/officeDocument/2006/relationships" xmlns:m="http://schemas.openxmlformats.org/officeDocument/2006/math" xmlns:v="urn:schemas-microsoft-com:vml" xmlns:wp14="http://schemas.microsoft.com/office/word/2010/wordprocessingDrawing" xmlns:wp="http://schemas.openxmlformats.org/drawingml/2006/wordprocessingDrawing" xmlns:w10="urn:schemas-microsoft-com:office:word" xmlns:w="http://schemas.openxmlformats.org/wordprocessingml/2006/main" xmlns:w14="http://schemas.microsoft.com/office/word/2010/wordml" xmlns:w15="http://schemas.microsoft.com/office/word/2012/wordml" xmlns:w16cex="http://schemas.microsoft.com/office/word/2018/wordml/cex" xmlns:w16cid="http://schemas.microsoft.com/office/word/2016/wordml/cid" xmlns:w16="http://schemas.microsoft.com/office/word/2018/wordml" xmlns:w16se="http://schemas.microsoft.com/office/word/2015/wordml/symex" xmlns:wpg="http://schemas.microsoft.com/office/word/2010/wordprocessingGroup" xmlns:wpi="http://schemas.microsoft.com/office/word/2010/wordprocessingInk" xmlns:wne="http://schemas.microsoft.com/office/word/2006/wordml" xmlns:wps="http://schemas.microsoft.com/office/word/2010/wordprocessingShape" mc:Ignorable="w14 w15 w16se w16cid w16 w16cex wp14">
   <w:abstractNum w:abstractNumId="0" w15:restartNumberingAfterBreak="0">
+    <w:nsid w:val="3D580DB3"/>
+    <w:multiLevelType w:val="hybridMultilevel"/>
+    <w:tmpl w:val="89A88642"/>
+    <w:lvl w:ilvl="0" w:tplc="7C286C4E">
+      <w:start w:val="2"/>
+      <w:numFmt w:val="bullet"/>
+      <w:lvlText w:val="-"/>
+      <w:lvlJc w:val="left"/>
+      <w:pPr>
+        <w:ind w:left="720" w:hanging="360"/>
+      </w:pPr>
+      <w:rPr>
+        <w:rFonts w:ascii="Times New Roman" w:eastAsiaTheme="minorHAnsi" w:hAnsi="Times New Roman" w:cs="Times New Roman" w:hint="default"/>
+      </w:rPr>
+    </w:lvl>
+    <w:lvl w:ilvl="1" w:tplc="38090003" w:tentative="1">
+      <w:start w:val="1"/>
+      <w:numFmt w:val="bullet"/>
+      <w:lvlText w:val="o"/>
+      <w:lvlJc w:val="left"/>
+      <w:pPr>
+        <w:ind w:left="1440" w:hanging="360"/>
+      </w:pPr>
+      <w:rPr>
+        <w:rFonts w:ascii="Courier New" w:hAnsi="Courier New" w:cs="Courier New" w:hint="default"/>
+      </w:rPr>
+    </w:lvl>
+    <w:lvl w:ilvl="2" w:tplc="38090005" w:tentative="1">
+      <w:start w:val="1"/>
+      <w:numFmt w:val="bullet"/>
+      <w:lvlText w:val=""/>
+      <w:lvlJc w:val="left"/>
+      <w:pPr>
+        <w:ind w:left="2160" w:hanging="360"/>
+      </w:pPr>
+      <w:rPr>
+        <w:rFonts w:ascii="Wingdings" w:hAnsi="Wingdings" w:hint="default"/>
+      </w:rPr>
+    </w:lvl>
+    <w:lvl w:ilvl="3" w:tplc="38090001" w:tentative="1">
+      <w:start w:val="1"/>
+      <w:numFmt w:val="bullet"/>
+      <w:lvlText w:val=""/>
+      <w:lvlJc w:val="left"/>
+      <w:pPr>
+        <w:ind w:left="2880" w:hanging="360"/>
+      </w:pPr>
+      <w:rPr>
+        <w:rFonts w:ascii="Symbol" w:hAnsi="Symbol" w:hint="default"/>
+      </w:rPr>
+    </w:lvl>
+    <w:lvl w:ilvl="4" w:tplc="38090003" w:tentative="1">
+      <w:start w:val="1"/>
+      <w:numFmt w:val="bullet"/>
+      <w:lvlText w:val="o"/>
+      <w:lvlJc w:val="left"/>
+      <w:pPr>
+        <w:ind w:left="3600" w:hanging="360"/>
+      </w:pPr>
+      <w:rPr>
+        <w:rFonts w:ascii="Courier New" w:hAnsi="Courier New" w:cs="Courier New" w:hint="default"/>
+      </w:rPr>
+    </w:lvl>
+    <w:lvl w:ilvl="5" w:tplc="38090005" w:tentative="1">
+      <w:start w:val="1"/>
+      <w:numFmt w:val="bullet"/>
+      <w:lvlText w:val=""/>
+      <w:lvlJc w:val="left"/>
+      <w:pPr>
+        <w:ind w:left="4320" w:hanging="360"/>
+      </w:pPr>
+      <w:rPr>
+        <w:rFonts w:ascii="Wingdings" w:hAnsi="Wingdings" w:hint="default"/>
+      </w:rPr>
+    </w:lvl>
+    <w:lvl w:ilvl="6" w:tplc="38090001" w:tentative="1">
+      <w:start w:val="1"/>
+      <w:numFmt w:val="bullet"/>
+      <w:lvlText w:val=""/>
+      <w:lvlJc w:val="left"/>
+      <w:pPr>
+        <w:ind w:left="5040" w:hanging="360"/>
+      </w:pPr>
+      <w:rPr>
+        <w:rFonts w:ascii="Symbol" w:hAnsi="Symbol" w:hint="default"/>
+      </w:rPr>
+    </w:lvl>
+    <w:lvl w:ilvl="7" w:tplc="38090003" w:tentative="1">
+      <w:start w:val="1"/>
+      <w:numFmt w:val="bullet"/>
+      <w:lvlText w:val="o"/>
+      <w:lvlJc w:val="left"/>
+      <w:pPr>
+        <w:ind w:left="5760" w:hanging="360"/>
+      </w:pPr>
+      <w:rPr>
+        <w:rFonts w:ascii="Courier New" w:hAnsi="Courier New" w:cs="Courier New" w:hint="default"/>
+      </w:rPr>
+    </w:lvl>
+    <w:lvl w:ilvl="8" w:tplc="38090005" w:tentative="1">
+      <w:start w:val="1"/>
+      <w:numFmt w:val="bullet"/>
+      <w:lvlText w:val=""/>
+      <w:lvlJc w:val="left"/>
+      <w:pPr>
+        <w:ind w:left="6480" w:hanging="360"/>
+      </w:pPr>
+      <w:rPr>
+        <w:rFonts w:ascii="Wingdings" w:hAnsi="Wingdings" w:hint="default"/>
+      </w:rPr>
+    </w:lvl>
+  </w:abstractNum>
+  <w:abstractNum w:abstractNumId="1" w15:restartNumberingAfterBreak="0">
     <w:nsid w:val="444B23B9"/>
     <w:multiLevelType w:val="hybridMultilevel"/>
     <w:tmpl w:val="C54EDED4"/>
@@ -573,7 +1180,7 @@
       </w:rPr>
     </w:lvl>
   </w:abstractNum>
-  <w:abstractNum w:abstractNumId="1" w15:restartNumberingAfterBreak="0">
+  <w:abstractNum w:abstractNumId="2" w15:restartNumberingAfterBreak="0">
     <w:nsid w:val="4D16144C"/>
     <w:multiLevelType w:val="hybridMultilevel"/>
     <w:tmpl w:val="C818D482"/>
@@ -687,10 +1294,13 @@
     </w:lvl>
   </w:abstractNum>
   <w:num w:numId="1">
-    <w:abstractNumId w:val="0"/>
+    <w:abstractNumId w:val="1"/>
   </w:num>
   <w:num w:numId="2">
-    <w:abstractNumId w:val="1"/>
+    <w:abstractNumId w:val="2"/>
+  </w:num>
+  <w:num w:numId="3">
+    <w:abstractNumId w:val="0"/>
   </w:num>
 </w:numbering>
 </file>
@@ -1097,7 +1707,6 @@
   <w:style w:type="character" w:default="1" w:styleId="DefaultParagraphFont">
     <w:name w:val="Default Paragraph Font"/>
     <w:uiPriority w:val="1"/>
-    <w:semiHidden/>
     <w:unhideWhenUsed/>
   </w:style>
   <w:style w:type="table" w:default="1" w:styleId="TableNormal">

</xml_diff>